<commit_message>
Updated headings, added pdf version
</commit_message>
<xml_diff>
--- a/documents/final-report.docx
+++ b/documents/final-report.docx
@@ -246,8 +246,8 @@
                   <w:right w:w="115" w:type="dxa"/>
                 </w:tcMar>
               </w:tcPr>
-              <w:bookmarkStart w:id="0" w:name="OLE_LINK2" w:displacedByCustomXml="next"/>
-              <w:bookmarkStart w:id="1" w:name="OLE_LINK1" w:displacedByCustomXml="next"/>
+              <w:bookmarkStart w:id="0" w:name="OLE_LINK1" w:displacedByCustomXml="next"/>
+              <w:bookmarkStart w:id="1" w:name="OLE_LINK2" w:displacedByCustomXml="next"/>
               <w:sdt>
                 <w:sdtPr>
                   <w:rPr>
@@ -410,7 +410,7 @@
       <w:pPr>
         <w:pStyle w:val="Heading1"/>
       </w:pPr>
-      <w:bookmarkStart w:id="2" w:name="_Toc411557332"/>
+      <w:bookmarkStart w:id="2" w:name="_Toc411557728"/>
       <w:r>
         <w:lastRenderedPageBreak/>
         <w:t>Abstract</w:t>
@@ -418,6 +418,9 @@
       <w:bookmarkEnd w:id="2"/>
     </w:p>
     <w:p>
+      <w:pPr>
+        <w:spacing w:line="360" w:lineRule="auto"/>
+      </w:pPr>
       <w:r>
         <w:t>Instant messaging systems of today simply cannot adequately safeguard the privacy of their users.</w:t>
       </w:r>
@@ -452,7 +455,7 @@
       <w:pPr>
         <w:pStyle w:val="Heading1"/>
       </w:pPr>
-      <w:bookmarkStart w:id="3" w:name="_Toc411557333"/>
+      <w:bookmarkStart w:id="3" w:name="_Toc411557729"/>
       <w:r>
         <w:lastRenderedPageBreak/>
         <w:t>Acknowledgements</w:t>
@@ -460,6 +463,9 @@
       <w:bookmarkEnd w:id="3"/>
     </w:p>
     <w:p>
+      <w:pPr>
+        <w:spacing w:line="360" w:lineRule="auto"/>
+      </w:pPr>
       <w:r>
         <w:t>Foremost, we would like to express our sincere gratitude to</w:t>
       </w:r>
@@ -500,11 +506,17 @@
       </w:r>
     </w:p>
     <w:p>
+      <w:pPr>
+        <w:spacing w:line="360" w:lineRule="auto"/>
+      </w:pPr>
       <w:r>
         <w:t>We would also like to extend our thanks to the authors and contributors to the open-source libraries we’re using in our application, as well as the entire open-source community for making their work publically available for us to reference and build upon. We would like to give back to the community by releasing our source code for this project in an open source repository as soon as we feel it’s ready for a proper release.</w:t>
       </w:r>
     </w:p>
     <w:p>
+      <w:pPr>
+        <w:spacing w:line="360" w:lineRule="auto"/>
+      </w:pPr>
       <w:r>
         <w:t xml:space="preserve">Lastly, </w:t>
       </w:r>
@@ -573,6 +585,7 @@
             <w:tabs>
               <w:tab w:val="right" w:leader="dot" w:pos="9350"/>
             </w:tabs>
+            <w:spacing w:after="0" w:line="240" w:lineRule="auto"/>
             <w:rPr>
               <w:noProof/>
               <w:lang w:val="en-CA" w:eastAsia="en-CA"/>
@@ -587,7 +600,7 @@
           <w:r>
             <w:fldChar w:fldCharType="separate"/>
           </w:r>
-          <w:hyperlink w:anchor="_Toc411557332" w:history="1">
+          <w:hyperlink w:anchor="_Toc411557728" w:history="1">
             <w:r>
               <w:rPr>
                 <w:rStyle w:val="Hyperlink"/>
@@ -614,7 +627,7 @@
                 <w:noProof/>
                 <w:webHidden/>
               </w:rPr>
-              <w:instrText xml:space="preserve"> PAGEREF _Toc411557332 \h </w:instrText>
+              <w:instrText xml:space="preserve"> PAGEREF _Toc411557728 \h </w:instrText>
             </w:r>
             <w:r>
               <w:rPr>
@@ -651,12 +664,13 @@
             <w:tabs>
               <w:tab w:val="right" w:leader="dot" w:pos="9350"/>
             </w:tabs>
+            <w:spacing w:after="0" w:line="240" w:lineRule="auto"/>
             <w:rPr>
               <w:noProof/>
               <w:lang w:val="en-CA" w:eastAsia="en-CA"/>
             </w:rPr>
           </w:pPr>
-          <w:hyperlink w:anchor="_Toc411557333" w:history="1">
+          <w:hyperlink w:anchor="_Toc411557729" w:history="1">
             <w:r>
               <w:rPr>
                 <w:rStyle w:val="Hyperlink"/>
@@ -683,7 +697,7 @@
                 <w:noProof/>
                 <w:webHidden/>
               </w:rPr>
-              <w:instrText xml:space="preserve"> PAGEREF _Toc411557333 \h </w:instrText>
+              <w:instrText xml:space="preserve"> PAGEREF _Toc411557729 \h </w:instrText>
             </w:r>
             <w:r>
               <w:rPr>
@@ -720,12 +734,13 @@
             <w:tabs>
               <w:tab w:val="right" w:leader="dot" w:pos="9350"/>
             </w:tabs>
+            <w:spacing w:after="0" w:line="240" w:lineRule="auto"/>
             <w:rPr>
               <w:noProof/>
               <w:lang w:val="en-CA" w:eastAsia="en-CA"/>
             </w:rPr>
           </w:pPr>
-          <w:hyperlink w:anchor="_Toc411557334" w:history="1">
+          <w:hyperlink w:anchor="_Toc411557730" w:history="1">
             <w:r>
               <w:rPr>
                 <w:rStyle w:val="Hyperlink"/>
@@ -752,7 +767,7 @@
                 <w:noProof/>
                 <w:webHidden/>
               </w:rPr>
-              <w:instrText xml:space="preserve"> PAGEREF _Toc411557334 \h </w:instrText>
+              <w:instrText xml:space="preserve"> PAGEREF _Toc411557730 \h </w:instrText>
             </w:r>
             <w:r>
               <w:rPr>
@@ -772,7 +787,7 @@
                 <w:noProof/>
                 <w:webHidden/>
               </w:rPr>
-              <w:t>5</w:t>
+              <w:t>4</w:t>
             </w:r>
             <w:r>
               <w:rPr>
@@ -789,12 +804,13 @@
             <w:tabs>
               <w:tab w:val="right" w:leader="dot" w:pos="9350"/>
             </w:tabs>
+            <w:spacing w:after="0" w:line="240" w:lineRule="auto"/>
             <w:rPr>
               <w:noProof/>
               <w:lang w:val="en-CA" w:eastAsia="en-CA"/>
             </w:rPr>
           </w:pPr>
-          <w:hyperlink w:anchor="_Toc411557335" w:history="1">
+          <w:hyperlink w:anchor="_Toc411557731" w:history="1">
             <w:r>
               <w:rPr>
                 <w:rStyle w:val="Hyperlink"/>
@@ -821,7 +837,7 @@
                 <w:noProof/>
                 <w:webHidden/>
               </w:rPr>
-              <w:instrText xml:space="preserve"> PAGEREF _Toc411557335 \h </w:instrText>
+              <w:instrText xml:space="preserve"> PAGEREF _Toc411557731 \h </w:instrText>
             </w:r>
             <w:r>
               <w:rPr>
@@ -841,7 +857,7 @@
                 <w:noProof/>
                 <w:webHidden/>
               </w:rPr>
-              <w:t>6</w:t>
+              <w:t>5</w:t>
             </w:r>
             <w:r>
               <w:rPr>
@@ -859,12 +875,13 @@
               <w:tab w:val="left" w:pos="440"/>
               <w:tab w:val="right" w:leader="dot" w:pos="9350"/>
             </w:tabs>
+            <w:spacing w:after="0" w:line="240" w:lineRule="auto"/>
             <w:rPr>
               <w:noProof/>
               <w:lang w:val="en-CA" w:eastAsia="en-CA"/>
             </w:rPr>
           </w:pPr>
-          <w:hyperlink w:anchor="_Toc411557336" w:history="1">
+          <w:hyperlink w:anchor="_Toc411557732" w:history="1">
             <w:r>
               <w:rPr>
                 <w:rStyle w:val="Hyperlink"/>
@@ -905,7 +922,7 @@
                 <w:noProof/>
                 <w:webHidden/>
               </w:rPr>
-              <w:instrText xml:space="preserve"> PAGEREF _Toc411557336 \h </w:instrText>
+              <w:instrText xml:space="preserve"> PAGEREF _Toc411557732 \h </w:instrText>
             </w:r>
             <w:r>
               <w:rPr>
@@ -925,7 +942,7 @@
                 <w:noProof/>
                 <w:webHidden/>
               </w:rPr>
-              <w:t>7</w:t>
+              <w:t>6</w:t>
             </w:r>
             <w:r>
               <w:rPr>
@@ -943,12 +960,13 @@
               <w:tab w:val="left" w:pos="880"/>
               <w:tab w:val="right" w:leader="dot" w:pos="9350"/>
             </w:tabs>
+            <w:spacing w:after="0" w:line="240" w:lineRule="auto"/>
             <w:rPr>
               <w:noProof/>
               <w:lang w:val="en-CA" w:eastAsia="en-CA"/>
             </w:rPr>
           </w:pPr>
-          <w:hyperlink w:anchor="_Toc411557337" w:history="1">
+          <w:hyperlink w:anchor="_Toc411557733" w:history="1">
             <w:r>
               <w:rPr>
                 <w:rStyle w:val="Hyperlink"/>
@@ -989,7 +1007,7 @@
                 <w:noProof/>
                 <w:webHidden/>
               </w:rPr>
-              <w:instrText xml:space="preserve"> PAGEREF _Toc411557337 \h </w:instrText>
+              <w:instrText xml:space="preserve"> PAGEREF _Toc411557733 \h </w:instrText>
             </w:r>
             <w:r>
               <w:rPr>
@@ -1009,7 +1027,7 @@
                 <w:noProof/>
                 <w:webHidden/>
               </w:rPr>
-              <w:t>7</w:t>
+              <w:t>6</w:t>
             </w:r>
             <w:r>
               <w:rPr>
@@ -1027,12 +1045,13 @@
               <w:tab w:val="left" w:pos="880"/>
               <w:tab w:val="right" w:leader="dot" w:pos="9350"/>
             </w:tabs>
+            <w:spacing w:after="0" w:line="240" w:lineRule="auto"/>
             <w:rPr>
               <w:noProof/>
               <w:lang w:val="en-CA" w:eastAsia="en-CA"/>
             </w:rPr>
           </w:pPr>
-          <w:hyperlink w:anchor="_Toc411557338" w:history="1">
+          <w:hyperlink w:anchor="_Toc411557734" w:history="1">
             <w:r>
               <w:rPr>
                 <w:rStyle w:val="Hyperlink"/>
@@ -1073,7 +1092,7 @@
                 <w:noProof/>
                 <w:webHidden/>
               </w:rPr>
-              <w:instrText xml:space="preserve"> PAGEREF _Toc411557338 \h </w:instrText>
+              <w:instrText xml:space="preserve"> PAGEREF _Toc411557734 \h </w:instrText>
             </w:r>
             <w:r>
               <w:rPr>
@@ -1093,7 +1112,7 @@
                 <w:noProof/>
                 <w:webHidden/>
               </w:rPr>
-              <w:t>7</w:t>
+              <w:t>6</w:t>
             </w:r>
             <w:r>
               <w:rPr>
@@ -1111,12 +1130,13 @@
               <w:tab w:val="left" w:pos="880"/>
               <w:tab w:val="right" w:leader="dot" w:pos="9350"/>
             </w:tabs>
+            <w:spacing w:after="0" w:line="240" w:lineRule="auto"/>
             <w:rPr>
               <w:noProof/>
               <w:lang w:val="en-CA" w:eastAsia="en-CA"/>
             </w:rPr>
           </w:pPr>
-          <w:hyperlink w:anchor="_Toc411557339" w:history="1">
+          <w:hyperlink w:anchor="_Toc411557735" w:history="1">
             <w:r>
               <w:rPr>
                 <w:rStyle w:val="Hyperlink"/>
@@ -1157,7 +1177,7 @@
                 <w:noProof/>
                 <w:webHidden/>
               </w:rPr>
-              <w:instrText xml:space="preserve"> PAGEREF _Toc411557339 \h </w:instrText>
+              <w:instrText xml:space="preserve"> PAGEREF _Toc411557735 \h </w:instrText>
             </w:r>
             <w:r>
               <w:rPr>
@@ -1177,7 +1197,7 @@
                 <w:noProof/>
                 <w:webHidden/>
               </w:rPr>
-              <w:t>7</w:t>
+              <w:t>6</w:t>
             </w:r>
             <w:r>
               <w:rPr>
@@ -1195,12 +1215,13 @@
               <w:tab w:val="left" w:pos="440"/>
               <w:tab w:val="right" w:leader="dot" w:pos="9350"/>
             </w:tabs>
+            <w:spacing w:after="0" w:line="240" w:lineRule="auto"/>
             <w:rPr>
               <w:noProof/>
               <w:lang w:val="en-CA" w:eastAsia="en-CA"/>
             </w:rPr>
           </w:pPr>
-          <w:hyperlink w:anchor="_Toc411557340" w:history="1">
+          <w:hyperlink w:anchor="_Toc411557736" w:history="1">
             <w:r>
               <w:rPr>
                 <w:rStyle w:val="Hyperlink"/>
@@ -1241,7 +1262,7 @@
                 <w:noProof/>
                 <w:webHidden/>
               </w:rPr>
-              <w:instrText xml:space="preserve"> PAGEREF _Toc411557340 \h </w:instrText>
+              <w:instrText xml:space="preserve"> PAGEREF _Toc411557736 \h </w:instrText>
             </w:r>
             <w:r>
               <w:rPr>
@@ -1261,7 +1282,7 @@
                 <w:noProof/>
                 <w:webHidden/>
               </w:rPr>
-              <w:t>10</w:t>
+              <w:t>9</w:t>
             </w:r>
             <w:r>
               <w:rPr>
@@ -1279,12 +1300,13 @@
               <w:tab w:val="left" w:pos="880"/>
               <w:tab w:val="right" w:leader="dot" w:pos="9350"/>
             </w:tabs>
+            <w:spacing w:after="0" w:line="240" w:lineRule="auto"/>
             <w:rPr>
               <w:noProof/>
               <w:lang w:val="en-CA" w:eastAsia="en-CA"/>
             </w:rPr>
           </w:pPr>
-          <w:hyperlink w:anchor="_Toc411557341" w:history="1">
+          <w:hyperlink w:anchor="_Toc411557737" w:history="1">
             <w:r>
               <w:rPr>
                 <w:rStyle w:val="Hyperlink"/>
@@ -1325,7 +1347,7 @@
                 <w:noProof/>
                 <w:webHidden/>
               </w:rPr>
-              <w:instrText xml:space="preserve"> PAGEREF _Toc411557341 \h </w:instrText>
+              <w:instrText xml:space="preserve"> PAGEREF _Toc411557737 \h </w:instrText>
             </w:r>
             <w:r>
               <w:rPr>
@@ -1345,7 +1367,7 @@
                 <w:noProof/>
                 <w:webHidden/>
               </w:rPr>
-              <w:t>10</w:t>
+              <w:t>9</w:t>
             </w:r>
             <w:r>
               <w:rPr>
@@ -1363,12 +1385,13 @@
               <w:tab w:val="left" w:pos="880"/>
               <w:tab w:val="right" w:leader="dot" w:pos="9350"/>
             </w:tabs>
+            <w:spacing w:after="0" w:line="240" w:lineRule="auto"/>
             <w:rPr>
               <w:noProof/>
               <w:lang w:val="en-CA" w:eastAsia="en-CA"/>
             </w:rPr>
           </w:pPr>
-          <w:hyperlink w:anchor="_Toc411557342" w:history="1">
+          <w:hyperlink w:anchor="_Toc411557738" w:history="1">
             <w:r>
               <w:rPr>
                 <w:rStyle w:val="Hyperlink"/>
@@ -1409,7 +1432,7 @@
                 <w:noProof/>
                 <w:webHidden/>
               </w:rPr>
-              <w:instrText xml:space="preserve"> PAGEREF _Toc411557342 \h </w:instrText>
+              <w:instrText xml:space="preserve"> PAGEREF _Toc411557738 \h </w:instrText>
             </w:r>
             <w:r>
               <w:rPr>
@@ -1429,7 +1452,7 @@
                 <w:noProof/>
                 <w:webHidden/>
               </w:rPr>
-              <w:t>12</w:t>
+              <w:t>11</w:t>
             </w:r>
             <w:r>
               <w:rPr>
@@ -1447,12 +1470,13 @@
               <w:tab w:val="left" w:pos="440"/>
               <w:tab w:val="right" w:leader="dot" w:pos="9350"/>
             </w:tabs>
+            <w:spacing w:after="0" w:line="240" w:lineRule="auto"/>
             <w:rPr>
               <w:noProof/>
               <w:lang w:val="en-CA" w:eastAsia="en-CA"/>
             </w:rPr>
           </w:pPr>
-          <w:hyperlink w:anchor="_Toc411557343" w:history="1">
+          <w:hyperlink w:anchor="_Toc411557739" w:history="1">
             <w:r>
               <w:rPr>
                 <w:rStyle w:val="Hyperlink"/>
@@ -1493,7 +1517,7 @@
                 <w:noProof/>
                 <w:webHidden/>
               </w:rPr>
-              <w:instrText xml:space="preserve"> PAGEREF _Toc411557343 \h </w:instrText>
+              <w:instrText xml:space="preserve"> PAGEREF _Toc411557739 \h </w:instrText>
             </w:r>
             <w:r>
               <w:rPr>
@@ -1513,7 +1537,7 @@
                 <w:noProof/>
                 <w:webHidden/>
               </w:rPr>
-              <w:t>14</w:t>
+              <w:t>13</w:t>
             </w:r>
             <w:r>
               <w:rPr>
@@ -1531,12 +1555,13 @@
               <w:tab w:val="left" w:pos="880"/>
               <w:tab w:val="right" w:leader="dot" w:pos="9350"/>
             </w:tabs>
+            <w:spacing w:after="0" w:line="240" w:lineRule="auto"/>
             <w:rPr>
               <w:noProof/>
               <w:lang w:val="en-CA" w:eastAsia="en-CA"/>
             </w:rPr>
           </w:pPr>
-          <w:hyperlink w:anchor="_Toc411557344" w:history="1">
+          <w:hyperlink w:anchor="_Toc411557740" w:history="1">
             <w:r>
               <w:rPr>
                 <w:rStyle w:val="Hyperlink"/>
@@ -1577,7 +1602,7 @@
                 <w:noProof/>
                 <w:webHidden/>
               </w:rPr>
-              <w:instrText xml:space="preserve"> PAGEREF _Toc411557344 \h </w:instrText>
+              <w:instrText xml:space="preserve"> PAGEREF _Toc411557740 \h </w:instrText>
             </w:r>
             <w:r>
               <w:rPr>
@@ -1597,7 +1622,7 @@
                 <w:noProof/>
                 <w:webHidden/>
               </w:rPr>
-              <w:t>14</w:t>
+              <w:t>13</w:t>
             </w:r>
             <w:r>
               <w:rPr>
@@ -1615,12 +1640,13 @@
               <w:tab w:val="left" w:pos="880"/>
               <w:tab w:val="right" w:leader="dot" w:pos="9350"/>
             </w:tabs>
+            <w:spacing w:after="0" w:line="240" w:lineRule="auto"/>
             <w:rPr>
               <w:noProof/>
               <w:lang w:val="en-CA" w:eastAsia="en-CA"/>
             </w:rPr>
           </w:pPr>
-          <w:hyperlink w:anchor="_Toc411557345" w:history="1">
+          <w:hyperlink w:anchor="_Toc411557741" w:history="1">
             <w:r>
               <w:rPr>
                 <w:rStyle w:val="Hyperlink"/>
@@ -1640,7 +1666,16 @@
                 <w:rStyle w:val="Hyperlink"/>
                 <w:noProof/>
               </w:rPr>
-              <w:t>Client-Side Services Design</w:t>
+              <w:t>Client-Side Servi</w:t>
+            </w:r>
+            <w:bookmarkStart w:id="4" w:name="_GoBack"/>
+            <w:bookmarkEnd w:id="4"/>
+            <w:r>
+              <w:rPr>
+                <w:rStyle w:val="Hyperlink"/>
+                <w:noProof/>
+              </w:rPr>
+              <w:t>ces Design</w:t>
             </w:r>
             <w:r>
               <w:rPr>
@@ -1661,7 +1696,7 @@
                 <w:noProof/>
                 <w:webHidden/>
               </w:rPr>
-              <w:instrText xml:space="preserve"> PAGEREF _Toc411557345 \h </w:instrText>
+              <w:instrText xml:space="preserve"> PAGEREF _Toc411557741 \h </w:instrText>
             </w:r>
             <w:r>
               <w:rPr>
@@ -1681,7 +1716,7 @@
                 <w:noProof/>
                 <w:webHidden/>
               </w:rPr>
-              <w:t>16</w:t>
+              <w:t>15</w:t>
             </w:r>
             <w:r>
               <w:rPr>
@@ -1699,12 +1734,13 @@
               <w:tab w:val="left" w:pos="1320"/>
               <w:tab w:val="right" w:leader="dot" w:pos="9350"/>
             </w:tabs>
+            <w:spacing w:after="0" w:line="240" w:lineRule="auto"/>
             <w:rPr>
               <w:noProof/>
               <w:lang w:val="en-CA" w:eastAsia="en-CA"/>
             </w:rPr>
           </w:pPr>
-          <w:hyperlink w:anchor="_Toc411557346" w:history="1">
+          <w:hyperlink w:anchor="_Toc411557742" w:history="1">
             <w:r>
               <w:rPr>
                 <w:rStyle w:val="Hyperlink"/>
@@ -1745,7 +1781,7 @@
                 <w:noProof/>
                 <w:webHidden/>
               </w:rPr>
-              <w:instrText xml:space="preserve"> PAGEREF _Toc411557346 \h </w:instrText>
+              <w:instrText xml:space="preserve"> PAGEREF _Toc411557742 \h </w:instrText>
             </w:r>
             <w:r>
               <w:rPr>
@@ -1765,7 +1801,7 @@
                 <w:noProof/>
                 <w:webHidden/>
               </w:rPr>
-              <w:t>16</w:t>
+              <w:t>15</w:t>
             </w:r>
             <w:r>
               <w:rPr>
@@ -1783,12 +1819,13 @@
               <w:tab w:val="left" w:pos="1320"/>
               <w:tab w:val="right" w:leader="dot" w:pos="9350"/>
             </w:tabs>
+            <w:spacing w:after="0" w:line="240" w:lineRule="auto"/>
             <w:rPr>
               <w:noProof/>
               <w:lang w:val="en-CA" w:eastAsia="en-CA"/>
             </w:rPr>
           </w:pPr>
-          <w:hyperlink w:anchor="_Toc411557347" w:history="1">
+          <w:hyperlink w:anchor="_Toc411557743" w:history="1">
             <w:r>
               <w:rPr>
                 <w:rStyle w:val="Hyperlink"/>
@@ -1829,7 +1866,7 @@
                 <w:noProof/>
                 <w:webHidden/>
               </w:rPr>
-              <w:instrText xml:space="preserve"> PAGEREF _Toc411557347 \h </w:instrText>
+              <w:instrText xml:space="preserve"> PAGEREF _Toc411557743 \h </w:instrText>
             </w:r>
             <w:r>
               <w:rPr>
@@ -1849,7 +1886,7 @@
                 <w:noProof/>
                 <w:webHidden/>
               </w:rPr>
-              <w:t>21</w:t>
+              <w:t>20</w:t>
             </w:r>
             <w:r>
               <w:rPr>
@@ -1867,12 +1904,13 @@
               <w:tab w:val="left" w:pos="1320"/>
               <w:tab w:val="right" w:leader="dot" w:pos="9350"/>
             </w:tabs>
+            <w:spacing w:after="0" w:line="240" w:lineRule="auto"/>
             <w:rPr>
               <w:noProof/>
               <w:lang w:val="en-CA" w:eastAsia="en-CA"/>
             </w:rPr>
           </w:pPr>
-          <w:hyperlink w:anchor="_Toc411557348" w:history="1">
+          <w:hyperlink w:anchor="_Toc411557744" w:history="1">
             <w:r>
               <w:rPr>
                 <w:rStyle w:val="Hyperlink"/>
@@ -1913,7 +1951,7 @@
                 <w:noProof/>
                 <w:webHidden/>
               </w:rPr>
-              <w:instrText xml:space="preserve"> PAGEREF _Toc411557348 \h </w:instrText>
+              <w:instrText xml:space="preserve"> PAGEREF _Toc411557744 \h </w:instrText>
             </w:r>
             <w:r>
               <w:rPr>
@@ -1933,7 +1971,7 @@
                 <w:noProof/>
                 <w:webHidden/>
               </w:rPr>
-              <w:t>23</w:t>
+              <w:t>22</w:t>
             </w:r>
             <w:r>
               <w:rPr>
@@ -1951,12 +1989,13 @@
               <w:tab w:val="left" w:pos="1320"/>
               <w:tab w:val="right" w:leader="dot" w:pos="9350"/>
             </w:tabs>
+            <w:spacing w:after="0" w:line="240" w:lineRule="auto"/>
             <w:rPr>
               <w:noProof/>
               <w:lang w:val="en-CA" w:eastAsia="en-CA"/>
             </w:rPr>
           </w:pPr>
-          <w:hyperlink w:anchor="_Toc411557349" w:history="1">
+          <w:hyperlink w:anchor="_Toc411557745" w:history="1">
             <w:r>
               <w:rPr>
                 <w:rStyle w:val="Hyperlink"/>
@@ -1997,7 +2036,7 @@
                 <w:noProof/>
                 <w:webHidden/>
               </w:rPr>
-              <w:instrText xml:space="preserve"> PAGEREF _Toc411557349 \h </w:instrText>
+              <w:instrText xml:space="preserve"> PAGEREF _Toc411557745 \h </w:instrText>
             </w:r>
             <w:r>
               <w:rPr>
@@ -2017,7 +2056,7 @@
                 <w:noProof/>
                 <w:webHidden/>
               </w:rPr>
-              <w:t>27</w:t>
+              <w:t>26</w:t>
             </w:r>
             <w:r>
               <w:rPr>
@@ -2035,12 +2074,13 @@
               <w:tab w:val="left" w:pos="440"/>
               <w:tab w:val="right" w:leader="dot" w:pos="9350"/>
             </w:tabs>
+            <w:spacing w:after="0" w:line="240" w:lineRule="auto"/>
             <w:rPr>
               <w:noProof/>
               <w:lang w:val="en-CA" w:eastAsia="en-CA"/>
             </w:rPr>
           </w:pPr>
-          <w:hyperlink w:anchor="_Toc411557350" w:history="1">
+          <w:hyperlink w:anchor="_Toc411557746" w:history="1">
             <w:r>
               <w:rPr>
                 <w:rStyle w:val="Hyperlink"/>
@@ -2081,7 +2121,7 @@
                 <w:noProof/>
                 <w:webHidden/>
               </w:rPr>
-              <w:instrText xml:space="preserve"> PAGEREF _Toc411557350 \h </w:instrText>
+              <w:instrText xml:space="preserve"> PAGEREF _Toc411557746 \h </w:instrText>
             </w:r>
             <w:r>
               <w:rPr>
@@ -2101,7 +2141,7 @@
                 <w:noProof/>
                 <w:webHidden/>
               </w:rPr>
-              <w:t>33</w:t>
+              <w:t>32</w:t>
             </w:r>
             <w:r>
               <w:rPr>
@@ -2119,12 +2159,13 @@
               <w:tab w:val="left" w:pos="880"/>
               <w:tab w:val="right" w:leader="dot" w:pos="9350"/>
             </w:tabs>
+            <w:spacing w:after="0" w:line="240" w:lineRule="auto"/>
             <w:rPr>
               <w:noProof/>
               <w:lang w:val="en-CA" w:eastAsia="en-CA"/>
             </w:rPr>
           </w:pPr>
-          <w:hyperlink w:anchor="_Toc411557351" w:history="1">
+          <w:hyperlink w:anchor="_Toc411557747" w:history="1">
             <w:r>
               <w:rPr>
                 <w:rStyle w:val="Hyperlink"/>
@@ -2165,7 +2206,7 @@
                 <w:noProof/>
                 <w:webHidden/>
               </w:rPr>
-              <w:instrText xml:space="preserve"> PAGEREF _Toc411557351 \h </w:instrText>
+              <w:instrText xml:space="preserve"> PAGEREF _Toc411557747 \h </w:instrText>
             </w:r>
             <w:r>
               <w:rPr>
@@ -2185,7 +2226,7 @@
                 <w:noProof/>
                 <w:webHidden/>
               </w:rPr>
-              <w:t>33</w:t>
+              <w:t>32</w:t>
             </w:r>
             <w:r>
               <w:rPr>
@@ -2203,12 +2244,13 @@
               <w:tab w:val="left" w:pos="880"/>
               <w:tab w:val="right" w:leader="dot" w:pos="9350"/>
             </w:tabs>
+            <w:spacing w:after="0" w:line="240" w:lineRule="auto"/>
             <w:rPr>
               <w:noProof/>
               <w:lang w:val="en-CA" w:eastAsia="en-CA"/>
             </w:rPr>
           </w:pPr>
-          <w:hyperlink w:anchor="_Toc411557352" w:history="1">
+          <w:hyperlink w:anchor="_Toc411557748" w:history="1">
             <w:r>
               <w:rPr>
                 <w:rStyle w:val="Hyperlink"/>
@@ -2249,7 +2291,7 @@
                 <w:noProof/>
                 <w:webHidden/>
               </w:rPr>
-              <w:instrText xml:space="preserve"> PAGEREF _Toc411557352 \h </w:instrText>
+              <w:instrText xml:space="preserve"> PAGEREF _Toc411557748 \h </w:instrText>
             </w:r>
             <w:r>
               <w:rPr>
@@ -2269,7 +2311,7 @@
                 <w:noProof/>
                 <w:webHidden/>
               </w:rPr>
-              <w:t>34</w:t>
+              <w:t>33</w:t>
             </w:r>
             <w:r>
               <w:rPr>
@@ -2287,18 +2329,19 @@
               <w:tab w:val="left" w:pos="880"/>
               <w:tab w:val="right" w:leader="dot" w:pos="9350"/>
             </w:tabs>
+            <w:spacing w:after="0" w:line="240" w:lineRule="auto"/>
             <w:rPr>
               <w:noProof/>
               <w:lang w:val="en-CA" w:eastAsia="en-CA"/>
             </w:rPr>
           </w:pPr>
-          <w:hyperlink w:anchor="_Toc411557353" w:history="1">
+          <w:hyperlink w:anchor="_Toc411557749" w:history="1">
             <w:r>
               <w:rPr>
                 <w:rStyle w:val="Hyperlink"/>
                 <w:noProof/>
               </w:rPr>
-              <w:t xml:space="preserve">4.2 </w:t>
+              <w:t xml:space="preserve">4.3 </w:t>
             </w:r>
             <w:r>
               <w:rPr>
@@ -2333,7 +2376,7 @@
                 <w:noProof/>
                 <w:webHidden/>
               </w:rPr>
-              <w:instrText xml:space="preserve"> PAGEREF _Toc411557353 \h </w:instrText>
+              <w:instrText xml:space="preserve"> PAGEREF _Toc411557749 \h </w:instrText>
             </w:r>
             <w:r>
               <w:rPr>
@@ -2353,7 +2396,7 @@
                 <w:noProof/>
                 <w:webHidden/>
               </w:rPr>
-              <w:t>38</w:t>
+              <w:t>37</w:t>
             </w:r>
             <w:r>
               <w:rPr>
@@ -2371,18 +2414,19 @@
               <w:tab w:val="left" w:pos="1320"/>
               <w:tab w:val="right" w:leader="dot" w:pos="9350"/>
             </w:tabs>
+            <w:spacing w:after="0" w:line="240" w:lineRule="auto"/>
             <w:rPr>
               <w:noProof/>
               <w:lang w:val="en-CA" w:eastAsia="en-CA"/>
             </w:rPr>
           </w:pPr>
-          <w:hyperlink w:anchor="_Toc411557354" w:history="1">
+          <w:hyperlink w:anchor="_Toc411557750" w:history="1">
             <w:r>
               <w:rPr>
                 <w:rStyle w:val="Hyperlink"/>
                 <w:noProof/>
               </w:rPr>
-              <w:t xml:space="preserve">4.2.1 </w:t>
+              <w:t xml:space="preserve">4.3.1 </w:t>
             </w:r>
             <w:r>
               <w:rPr>
@@ -2417,7 +2461,7 @@
                 <w:noProof/>
                 <w:webHidden/>
               </w:rPr>
-              <w:instrText xml:space="preserve"> PAGEREF _Toc411557354 \h </w:instrText>
+              <w:instrText xml:space="preserve"> PAGEREF _Toc411557750 \h </w:instrText>
             </w:r>
             <w:r>
               <w:rPr>
@@ -2437,7 +2481,7 @@
                 <w:noProof/>
                 <w:webHidden/>
               </w:rPr>
-              <w:t>38</w:t>
+              <w:t>37</w:t>
             </w:r>
             <w:r>
               <w:rPr>
@@ -2455,18 +2499,19 @@
               <w:tab w:val="left" w:pos="1320"/>
               <w:tab w:val="right" w:leader="dot" w:pos="9350"/>
             </w:tabs>
+            <w:spacing w:after="0" w:line="240" w:lineRule="auto"/>
             <w:rPr>
               <w:noProof/>
               <w:lang w:val="en-CA" w:eastAsia="en-CA"/>
             </w:rPr>
           </w:pPr>
-          <w:hyperlink w:anchor="_Toc411557355" w:history="1">
+          <w:hyperlink w:anchor="_Toc411557751" w:history="1">
             <w:r>
               <w:rPr>
                 <w:rStyle w:val="Hyperlink"/>
                 <w:noProof/>
               </w:rPr>
-              <w:t xml:space="preserve">4.2.2 </w:t>
+              <w:t xml:space="preserve">4.3.2 </w:t>
             </w:r>
             <w:r>
               <w:rPr>
@@ -2501,7 +2546,7 @@
                 <w:noProof/>
                 <w:webHidden/>
               </w:rPr>
-              <w:instrText xml:space="preserve"> PAGEREF _Toc411557355 \h </w:instrText>
+              <w:instrText xml:space="preserve"> PAGEREF _Toc411557751 \h </w:instrText>
             </w:r>
             <w:r>
               <w:rPr>
@@ -2521,7 +2566,7 @@
                 <w:noProof/>
                 <w:webHidden/>
               </w:rPr>
-              <w:t>39</w:t>
+              <w:t>38</w:t>
             </w:r>
             <w:r>
               <w:rPr>
@@ -2539,18 +2584,19 @@
               <w:tab w:val="left" w:pos="880"/>
               <w:tab w:val="right" w:leader="dot" w:pos="9350"/>
             </w:tabs>
+            <w:spacing w:after="0" w:line="240" w:lineRule="auto"/>
             <w:rPr>
               <w:noProof/>
               <w:lang w:val="en-CA" w:eastAsia="en-CA"/>
             </w:rPr>
           </w:pPr>
-          <w:hyperlink w:anchor="_Toc411557356" w:history="1">
+          <w:hyperlink w:anchor="_Toc411557752" w:history="1">
             <w:r>
               <w:rPr>
                 <w:rStyle w:val="Hyperlink"/>
                 <w:noProof/>
               </w:rPr>
-              <w:t xml:space="preserve">4.3 </w:t>
+              <w:t xml:space="preserve">4.4 </w:t>
             </w:r>
             <w:r>
               <w:rPr>
@@ -2585,7 +2631,7 @@
                 <w:noProof/>
                 <w:webHidden/>
               </w:rPr>
-              <w:instrText xml:space="preserve"> PAGEREF _Toc411557356 \h </w:instrText>
+              <w:instrText xml:space="preserve"> PAGEREF _Toc411557752 \h </w:instrText>
             </w:r>
             <w:r>
               <w:rPr>
@@ -2605,7 +2651,7 @@
                 <w:noProof/>
                 <w:webHidden/>
               </w:rPr>
-              <w:t>39</w:t>
+              <w:t>38</w:t>
             </w:r>
             <w:r>
               <w:rPr>
@@ -2623,12 +2669,13 @@
               <w:tab w:val="left" w:pos="440"/>
               <w:tab w:val="right" w:leader="dot" w:pos="9350"/>
             </w:tabs>
+            <w:spacing w:after="0" w:line="240" w:lineRule="auto"/>
             <w:rPr>
               <w:noProof/>
               <w:lang w:val="en-CA" w:eastAsia="en-CA"/>
             </w:rPr>
           </w:pPr>
-          <w:hyperlink w:anchor="_Toc411557357" w:history="1">
+          <w:hyperlink w:anchor="_Toc411557753" w:history="1">
             <w:r>
               <w:rPr>
                 <w:rStyle w:val="Hyperlink"/>
@@ -2669,7 +2716,7 @@
                 <w:noProof/>
                 <w:webHidden/>
               </w:rPr>
-              <w:instrText xml:space="preserve"> PAGEREF _Toc411557357 \h </w:instrText>
+              <w:instrText xml:space="preserve"> PAGEREF _Toc411557753 \h </w:instrText>
             </w:r>
             <w:r>
               <w:rPr>
@@ -2689,7 +2736,7 @@
                 <w:noProof/>
                 <w:webHidden/>
               </w:rPr>
-              <w:t>41</w:t>
+              <w:t>40</w:t>
             </w:r>
             <w:r>
               <w:rPr>
@@ -2707,12 +2754,13 @@
               <w:tab w:val="left" w:pos="880"/>
               <w:tab w:val="right" w:leader="dot" w:pos="9350"/>
             </w:tabs>
+            <w:spacing w:after="0" w:line="240" w:lineRule="auto"/>
             <w:rPr>
               <w:noProof/>
               <w:lang w:val="en-CA" w:eastAsia="en-CA"/>
             </w:rPr>
           </w:pPr>
-          <w:hyperlink w:anchor="_Toc411557358" w:history="1">
+          <w:hyperlink w:anchor="_Toc411557754" w:history="1">
             <w:r>
               <w:rPr>
                 <w:rStyle w:val="Hyperlink"/>
@@ -2753,7 +2801,7 @@
                 <w:noProof/>
                 <w:webHidden/>
               </w:rPr>
-              <w:instrText xml:space="preserve"> PAGEREF _Toc411557358 \h </w:instrText>
+              <w:instrText xml:space="preserve"> PAGEREF _Toc411557754 \h </w:instrText>
             </w:r>
             <w:r>
               <w:rPr>
@@ -2773,7 +2821,7 @@
                 <w:noProof/>
                 <w:webHidden/>
               </w:rPr>
-              <w:t>41</w:t>
+              <w:t>40</w:t>
             </w:r>
             <w:r>
               <w:rPr>
@@ -2791,12 +2839,13 @@
               <w:tab w:val="left" w:pos="880"/>
               <w:tab w:val="right" w:leader="dot" w:pos="9350"/>
             </w:tabs>
+            <w:spacing w:after="0" w:line="240" w:lineRule="auto"/>
             <w:rPr>
               <w:noProof/>
               <w:lang w:val="en-CA" w:eastAsia="en-CA"/>
             </w:rPr>
           </w:pPr>
-          <w:hyperlink w:anchor="_Toc411557359" w:history="1">
+          <w:hyperlink w:anchor="_Toc411557755" w:history="1">
             <w:r>
               <w:rPr>
                 <w:rStyle w:val="Hyperlink"/>
@@ -2837,7 +2886,7 @@
                 <w:noProof/>
                 <w:webHidden/>
               </w:rPr>
-              <w:instrText xml:space="preserve"> PAGEREF _Toc411557359 \h </w:instrText>
+              <w:instrText xml:space="preserve"> PAGEREF _Toc411557755 \h </w:instrText>
             </w:r>
             <w:r>
               <w:rPr>
@@ -2857,7 +2906,7 @@
                 <w:noProof/>
                 <w:webHidden/>
               </w:rPr>
-              <w:t>41</w:t>
+              <w:t>40</w:t>
             </w:r>
             <w:r>
               <w:rPr>
@@ -2875,12 +2924,13 @@
               <w:tab w:val="left" w:pos="880"/>
               <w:tab w:val="right" w:leader="dot" w:pos="9350"/>
             </w:tabs>
+            <w:spacing w:after="0" w:line="240" w:lineRule="auto"/>
             <w:rPr>
               <w:noProof/>
               <w:lang w:val="en-CA" w:eastAsia="en-CA"/>
             </w:rPr>
           </w:pPr>
-          <w:hyperlink w:anchor="_Toc411557360" w:history="1">
+          <w:hyperlink w:anchor="_Toc411557756" w:history="1">
             <w:r>
               <w:rPr>
                 <w:rStyle w:val="Hyperlink"/>
@@ -2921,7 +2971,7 @@
                 <w:noProof/>
                 <w:webHidden/>
               </w:rPr>
-              <w:instrText xml:space="preserve"> PAGEREF _Toc411557360 \h </w:instrText>
+              <w:instrText xml:space="preserve"> PAGEREF _Toc411557756 \h </w:instrText>
             </w:r>
             <w:r>
               <w:rPr>
@@ -2941,7 +2991,7 @@
                 <w:noProof/>
                 <w:webHidden/>
               </w:rPr>
-              <w:t>42</w:t>
+              <w:t>41</w:t>
             </w:r>
             <w:r>
               <w:rPr>
@@ -2959,12 +3009,13 @@
               <w:tab w:val="left" w:pos="880"/>
               <w:tab w:val="right" w:leader="dot" w:pos="9350"/>
             </w:tabs>
+            <w:spacing w:after="0" w:line="240" w:lineRule="auto"/>
             <w:rPr>
               <w:noProof/>
               <w:lang w:val="en-CA" w:eastAsia="en-CA"/>
             </w:rPr>
           </w:pPr>
-          <w:hyperlink w:anchor="_Toc411557361" w:history="1">
+          <w:hyperlink w:anchor="_Toc411557757" w:history="1">
             <w:r>
               <w:rPr>
                 <w:rStyle w:val="Hyperlink"/>
@@ -3005,7 +3056,7 @@
                 <w:noProof/>
                 <w:webHidden/>
               </w:rPr>
-              <w:instrText xml:space="preserve"> PAGEREF _Toc411557361 \h </w:instrText>
+              <w:instrText xml:space="preserve"> PAGEREF _Toc411557757 \h </w:instrText>
             </w:r>
             <w:r>
               <w:rPr>
@@ -3025,7 +3076,7 @@
                 <w:noProof/>
                 <w:webHidden/>
               </w:rPr>
-              <w:t>42</w:t>
+              <w:t>41</w:t>
             </w:r>
             <w:r>
               <w:rPr>
@@ -3043,12 +3094,13 @@
               <w:tab w:val="left" w:pos="880"/>
               <w:tab w:val="right" w:leader="dot" w:pos="9350"/>
             </w:tabs>
+            <w:spacing w:after="0" w:line="240" w:lineRule="auto"/>
             <w:rPr>
               <w:noProof/>
               <w:lang w:val="en-CA" w:eastAsia="en-CA"/>
             </w:rPr>
           </w:pPr>
-          <w:hyperlink w:anchor="_Toc411557362" w:history="1">
+          <w:hyperlink w:anchor="_Toc411557758" w:history="1">
             <w:r>
               <w:rPr>
                 <w:rStyle w:val="Hyperlink"/>
@@ -3089,7 +3141,7 @@
                 <w:noProof/>
                 <w:webHidden/>
               </w:rPr>
-              <w:instrText xml:space="preserve"> PAGEREF _Toc411557362 \h </w:instrText>
+              <w:instrText xml:space="preserve"> PAGEREF _Toc411557758 \h </w:instrText>
             </w:r>
             <w:r>
               <w:rPr>
@@ -3109,7 +3161,7 @@
                 <w:noProof/>
                 <w:webHidden/>
               </w:rPr>
-              <w:t>44</w:t>
+              <w:t>43</w:t>
             </w:r>
             <w:r>
               <w:rPr>
@@ -3126,12 +3178,13 @@
             <w:tabs>
               <w:tab w:val="right" w:leader="dot" w:pos="9350"/>
             </w:tabs>
+            <w:spacing w:after="0" w:line="240" w:lineRule="auto"/>
             <w:rPr>
               <w:noProof/>
               <w:lang w:val="en-CA" w:eastAsia="en-CA"/>
             </w:rPr>
           </w:pPr>
-          <w:hyperlink w:anchor="_Toc411557363" w:history="1">
+          <w:hyperlink w:anchor="_Toc411557759" w:history="1">
             <w:r>
               <w:rPr>
                 <w:rStyle w:val="Hyperlink"/>
@@ -3158,7 +3211,7 @@
                 <w:noProof/>
                 <w:webHidden/>
               </w:rPr>
-              <w:instrText xml:space="preserve"> PAGEREF _Toc411557363 \h </w:instrText>
+              <w:instrText xml:space="preserve"> PAGEREF _Toc411557759 \h </w:instrText>
             </w:r>
             <w:r>
               <w:rPr>
@@ -3178,7 +3231,7 @@
                 <w:noProof/>
                 <w:webHidden/>
               </w:rPr>
-              <w:t>46</w:t>
+              <w:t>45</w:t>
             </w:r>
             <w:r>
               <w:rPr>
@@ -3195,12 +3248,13 @@
             <w:tabs>
               <w:tab w:val="right" w:leader="dot" w:pos="9350"/>
             </w:tabs>
+            <w:spacing w:after="0" w:line="240" w:lineRule="auto"/>
             <w:rPr>
               <w:noProof/>
               <w:lang w:val="en-CA" w:eastAsia="en-CA"/>
             </w:rPr>
           </w:pPr>
-          <w:hyperlink w:anchor="_Toc411557364" w:history="1">
+          <w:hyperlink w:anchor="_Toc411557760" w:history="1">
             <w:r>
               <w:rPr>
                 <w:rStyle w:val="Hyperlink"/>
@@ -3227,7 +3281,7 @@
                 <w:noProof/>
                 <w:webHidden/>
               </w:rPr>
-              <w:instrText xml:space="preserve"> PAGEREF _Toc411557364 \h </w:instrText>
+              <w:instrText xml:space="preserve"> PAGEREF _Toc411557760 \h </w:instrText>
             </w:r>
             <w:r>
               <w:rPr>
@@ -3247,7 +3301,7 @@
                 <w:noProof/>
                 <w:webHidden/>
               </w:rPr>
-              <w:t>47</w:t>
+              <w:t>46</w:t>
             </w:r>
             <w:r>
               <w:rPr>
@@ -3264,12 +3318,13 @@
             <w:tabs>
               <w:tab w:val="right" w:leader="dot" w:pos="9350"/>
             </w:tabs>
+            <w:spacing w:after="0" w:line="240" w:lineRule="auto"/>
             <w:rPr>
               <w:noProof/>
               <w:lang w:val="en-CA" w:eastAsia="en-CA"/>
             </w:rPr>
           </w:pPr>
-          <w:hyperlink w:anchor="_Toc411557365" w:history="1">
+          <w:hyperlink w:anchor="_Toc411557761" w:history="1">
             <w:r>
               <w:rPr>
                 <w:rStyle w:val="Hyperlink"/>
@@ -3296,7 +3351,7 @@
                 <w:noProof/>
                 <w:webHidden/>
               </w:rPr>
-              <w:instrText xml:space="preserve"> PAGEREF _Toc411557365 \h </w:instrText>
+              <w:instrText xml:space="preserve"> PAGEREF _Toc411557761 \h </w:instrText>
             </w:r>
             <w:r>
               <w:rPr>
@@ -3316,7 +3371,7 @@
                 <w:noProof/>
                 <w:webHidden/>
               </w:rPr>
-              <w:t>48</w:t>
+              <w:t>47</w:t>
             </w:r>
             <w:r>
               <w:rPr>
@@ -3329,6 +3384,7 @@
         </w:p>
         <w:p>
           <w:pPr>
+            <w:spacing w:after="0"/>
             <w:rPr>
               <w:noProof/>
             </w:rPr>
@@ -3339,12 +3395,6 @@
             </w:rPr>
             <w:fldChar w:fldCharType="end"/>
           </w:r>
-          <w:r>
-            <w:rPr>
-              <w:noProof/>
-            </w:rPr>
-            <w:tab/>
-          </w:r>
         </w:p>
       </w:sdtContent>
     </w:sdt>
@@ -3365,12 +3415,12 @@
       <w:pPr>
         <w:pStyle w:val="Heading1"/>
       </w:pPr>
-      <w:bookmarkStart w:id="4" w:name="_Toc411557334"/>
+      <w:bookmarkStart w:id="5" w:name="_Toc411557730"/>
       <w:r>
         <w:lastRenderedPageBreak/>
         <w:t>List of Figures</w:t>
       </w:r>
-      <w:bookmarkEnd w:id="4"/>
+      <w:bookmarkEnd w:id="5"/>
     </w:p>
     <w:p>
       <w:pPr>
@@ -3451,7 +3501,7 @@
             <w:noProof/>
             <w:webHidden/>
           </w:rPr>
-          <w:t>8</w:t>
+          <w:t>7</w:t>
         </w:r>
         <w:r>
           <w:rPr>
@@ -3520,7 +3570,7 @@
             <w:noProof/>
             <w:webHidden/>
           </w:rPr>
-          <w:t>17</w:t>
+          <w:t>16</w:t>
         </w:r>
         <w:r>
           <w:rPr>
@@ -3589,7 +3639,7 @@
             <w:noProof/>
             <w:webHidden/>
           </w:rPr>
-          <w:t>18</w:t>
+          <w:t>17</w:t>
         </w:r>
         <w:r>
           <w:rPr>
@@ -3658,7 +3708,7 @@
             <w:noProof/>
             <w:webHidden/>
           </w:rPr>
-          <w:t>27</w:t>
+          <w:t>26</w:t>
         </w:r>
         <w:r>
           <w:rPr>
@@ -3727,7 +3777,7 @@
             <w:noProof/>
             <w:webHidden/>
           </w:rPr>
-          <w:t>29</w:t>
+          <w:t>28</w:t>
         </w:r>
         <w:r>
           <w:rPr>
@@ -3796,7 +3846,7 @@
             <w:noProof/>
             <w:webHidden/>
           </w:rPr>
-          <w:t>30</w:t>
+          <w:t>29</w:t>
         </w:r>
         <w:r>
           <w:rPr>
@@ -3865,7 +3915,7 @@
             <w:noProof/>
             <w:webHidden/>
           </w:rPr>
-          <w:t>33</w:t>
+          <w:t>32</w:t>
         </w:r>
         <w:r>
           <w:rPr>
@@ -3934,7 +3984,7 @@
             <w:noProof/>
             <w:webHidden/>
           </w:rPr>
-          <w:t>33</w:t>
+          <w:t>32</w:t>
         </w:r>
         <w:r>
           <w:rPr>
@@ -4003,7 +4053,7 @@
             <w:noProof/>
             <w:webHidden/>
           </w:rPr>
-          <w:t>34</w:t>
+          <w:t>33</w:t>
         </w:r>
         <w:r>
           <w:rPr>
@@ -4072,7 +4122,7 @@
             <w:noProof/>
             <w:webHidden/>
           </w:rPr>
-          <w:t>34</w:t>
+          <w:t>33</w:t>
         </w:r>
         <w:r>
           <w:rPr>
@@ -4141,7 +4191,7 @@
             <w:noProof/>
             <w:webHidden/>
           </w:rPr>
-          <w:t>35</w:t>
+          <w:t>34</w:t>
         </w:r>
         <w:r>
           <w:rPr>
@@ -4210,7 +4260,7 @@
             <w:noProof/>
             <w:webHidden/>
           </w:rPr>
-          <w:t>36</w:t>
+          <w:t>35</w:t>
         </w:r>
         <w:r>
           <w:rPr>
@@ -4279,7 +4329,7 @@
             <w:noProof/>
             <w:webHidden/>
           </w:rPr>
-          <w:t>37</w:t>
+          <w:t>36</w:t>
         </w:r>
         <w:r>
           <w:rPr>
@@ -4348,7 +4398,7 @@
             <w:noProof/>
             <w:webHidden/>
           </w:rPr>
-          <w:t>37</w:t>
+          <w:t>36</w:t>
         </w:r>
         <w:r>
           <w:rPr>
@@ -4417,7 +4467,7 @@
             <w:noProof/>
             <w:webHidden/>
           </w:rPr>
-          <w:t>39</w:t>
+          <w:t>38</w:t>
         </w:r>
         <w:r>
           <w:rPr>
@@ -4451,12 +4501,12 @@
       <w:pPr>
         <w:pStyle w:val="Heading1"/>
       </w:pPr>
-      <w:bookmarkStart w:id="5" w:name="_Toc411557335"/>
+      <w:bookmarkStart w:id="6" w:name="_Toc411557731"/>
       <w:r>
         <w:lastRenderedPageBreak/>
         <w:t>List of Tables</w:t>
       </w:r>
-      <w:bookmarkEnd w:id="5"/>
+      <w:bookmarkEnd w:id="6"/>
     </w:p>
     <w:p>
       <w:pPr>
@@ -4537,7 +4587,7 @@
             <w:noProof/>
             <w:webHidden/>
           </w:rPr>
-          <w:t>10</w:t>
+          <w:t>9</w:t>
         </w:r>
         <w:r>
           <w:rPr>
@@ -4606,7 +4656,7 @@
             <w:noProof/>
             <w:webHidden/>
           </w:rPr>
-          <w:t>12</w:t>
+          <w:t>11</w:t>
         </w:r>
         <w:r>
           <w:rPr>
@@ -4675,7 +4725,7 @@
             <w:noProof/>
             <w:webHidden/>
           </w:rPr>
-          <w:t>27</w:t>
+          <w:t>26</w:t>
         </w:r>
         <w:r>
           <w:rPr>
@@ -4744,7 +4794,7 @@
             <w:noProof/>
             <w:webHidden/>
           </w:rPr>
-          <w:t>31</w:t>
+          <w:t>30</w:t>
         </w:r>
         <w:r>
           <w:rPr>
@@ -4813,7 +4863,7 @@
             <w:noProof/>
             <w:webHidden/>
           </w:rPr>
-          <w:t>40</w:t>
+          <w:t>39</w:t>
         </w:r>
         <w:r>
           <w:rPr>
@@ -4882,7 +4932,7 @@
             <w:noProof/>
             <w:webHidden/>
           </w:rPr>
-          <w:t>44</w:t>
+          <w:t>43</w:t>
         </w:r>
         <w:r>
           <w:rPr>
@@ -4921,7 +4971,7 @@
         </w:numPr>
         <w:ind w:hanging="720"/>
       </w:pPr>
-      <w:bookmarkStart w:id="6" w:name="_Toc411557336"/>
+      <w:bookmarkStart w:id="7" w:name="_Toc411557732"/>
       <w:r>
         <w:lastRenderedPageBreak/>
         <w:t>High-Level Project Description</w:t>
@@ -4929,13 +4979,13 @@
       <w:r>
         <w:t xml:space="preserve"> of Project</w:t>
       </w:r>
-      <w:bookmarkEnd w:id="6"/>
+      <w:bookmarkEnd w:id="7"/>
     </w:p>
     <w:p>
       <w:pPr>
         <w:pStyle w:val="Heading2"/>
       </w:pPr>
-      <w:bookmarkStart w:id="7" w:name="_Toc411557337"/>
+      <w:bookmarkStart w:id="8" w:name="_Toc411557733"/>
       <w:r>
         <w:t xml:space="preserve">1.1 </w:t>
       </w:r>
@@ -4943,7 +4993,7 @@
         <w:tab/>
         <w:t>Motivation</w:t>
       </w:r>
-      <w:bookmarkEnd w:id="7"/>
+      <w:bookmarkEnd w:id="8"/>
     </w:p>
     <w:p>
       <w:r>
@@ -5059,14 +5109,14 @@
         </w:numPr>
         <w:ind w:left="709" w:hanging="709"/>
       </w:pPr>
-      <w:bookmarkStart w:id="8" w:name="_Toc411557338"/>
+      <w:bookmarkStart w:id="9" w:name="_Toc411557734"/>
       <w:r>
         <w:t>P</w:t>
       </w:r>
       <w:r>
         <w:t>roject Objective</w:t>
       </w:r>
-      <w:bookmarkEnd w:id="8"/>
+      <w:bookmarkEnd w:id="9"/>
     </w:p>
     <w:p>
       <w:r>
@@ -5116,11 +5166,11 @@
         </w:numPr>
         <w:ind w:left="709" w:hanging="709"/>
       </w:pPr>
-      <w:bookmarkStart w:id="9" w:name="_Toc411557339"/>
+      <w:bookmarkStart w:id="10" w:name="_Toc411557735"/>
       <w:r>
         <w:t>Block Diagram</w:t>
       </w:r>
-      <w:bookmarkEnd w:id="9"/>
+      <w:bookmarkEnd w:id="10"/>
     </w:p>
     <w:p>
       <w:r>
@@ -5188,38 +5238,25 @@
       <w:pPr>
         <w:pStyle w:val="Caption"/>
       </w:pPr>
-      <w:bookmarkStart w:id="10" w:name="_Toc411557366"/>
+      <w:bookmarkStart w:id="11" w:name="_Toc411557366"/>
       <w:r>
         <w:t xml:space="preserve">Figure </w:t>
       </w:r>
-      <w:r>
-        <w:fldChar w:fldCharType="begin"/>
-      </w:r>
-      <w:r>
-        <w:instrText xml:space="preserve"> SEQ Figure \* ARABIC </w:instrText>
-      </w:r>
-      <w:r>
-        <w:fldChar w:fldCharType="separate"/>
-      </w:r>
-      <w:r>
-        <w:rPr>
-          <w:noProof/>
-        </w:rPr>
-        <w:t>1</w:t>
-      </w:r>
-      <w:r>
-        <w:rPr>
-          <w:noProof/>
-        </w:rPr>
-        <w:fldChar w:fldCharType="end"/>
-      </w:r>
+      <w:fldSimple w:instr=" SEQ Figure \* ARABIC ">
+        <w:r>
+          <w:rPr>
+            <w:noProof/>
+          </w:rPr>
+          <w:t>1</w:t>
+        </w:r>
+      </w:fldSimple>
       <w:r>
         <w:t xml:space="preserve">: </w:t>
       </w:r>
       <w:r>
         <w:t>Block diagram of project components and inputs/outputs</w:t>
       </w:r>
-      <w:bookmarkEnd w:id="10"/>
+      <w:bookmarkEnd w:id="11"/>
     </w:p>
     <w:p>
       <w:r>
@@ -5284,18 +5321,18 @@
         </w:numPr>
         <w:ind w:hanging="720"/>
       </w:pPr>
-      <w:bookmarkStart w:id="11" w:name="_Toc411557340"/>
+      <w:bookmarkStart w:id="12" w:name="_Toc411557736"/>
       <w:r>
         <w:lastRenderedPageBreak/>
         <w:t>Project Specifications</w:t>
       </w:r>
-      <w:bookmarkEnd w:id="11"/>
+      <w:bookmarkEnd w:id="12"/>
     </w:p>
     <w:p>
       <w:pPr>
         <w:pStyle w:val="Heading2"/>
       </w:pPr>
-      <w:bookmarkStart w:id="12" w:name="_Toc411557341"/>
+      <w:bookmarkStart w:id="13" w:name="_Toc411557737"/>
       <w:r>
         <w:t xml:space="preserve">2.1 </w:t>
       </w:r>
@@ -5303,44 +5340,31 @@
         <w:tab/>
         <w:t>Functional Specifications</w:t>
       </w:r>
-      <w:bookmarkEnd w:id="12"/>
+      <w:bookmarkEnd w:id="13"/>
     </w:p>
     <w:p>
       <w:pPr>
         <w:pStyle w:val="Caption"/>
       </w:pPr>
-      <w:bookmarkStart w:id="13" w:name="_Toc411557381"/>
+      <w:bookmarkStart w:id="14" w:name="_Toc411557381"/>
       <w:r>
         <w:t xml:space="preserve">Table </w:t>
       </w:r>
-      <w:r>
-        <w:fldChar w:fldCharType="begin"/>
-      </w:r>
-      <w:r>
-        <w:instrText xml:space="preserve"> SEQ Table \* ARABIC </w:instrText>
-      </w:r>
-      <w:r>
-        <w:fldChar w:fldCharType="separate"/>
-      </w:r>
-      <w:r>
-        <w:rPr>
-          <w:noProof/>
-        </w:rPr>
-        <w:t>1</w:t>
-      </w:r>
-      <w:r>
-        <w:rPr>
-          <w:noProof/>
-        </w:rPr>
-        <w:fldChar w:fldCharType="end"/>
-      </w:r>
+      <w:fldSimple w:instr=" SEQ Table \* ARABIC ">
+        <w:r>
+          <w:rPr>
+            <w:noProof/>
+          </w:rPr>
+          <w:t>1</w:t>
+        </w:r>
+      </w:fldSimple>
       <w:r>
         <w:t xml:space="preserve">: </w:t>
       </w:r>
       <w:r>
         <w:t>List of functional specifications</w:t>
       </w:r>
-      <w:bookmarkEnd w:id="13"/>
+      <w:bookmarkEnd w:id="14"/>
     </w:p>
     <w:tbl>
       <w:tblPr>
@@ -5956,14 +5980,12 @@
         </w:numPr>
         <w:ind w:left="709" w:hanging="709"/>
       </w:pPr>
-      <w:bookmarkStart w:id="14" w:name="_Toc411557342"/>
-      <w:bookmarkStart w:id="15" w:name="_GoBack"/>
-      <w:bookmarkEnd w:id="15"/>
+      <w:bookmarkStart w:id="15" w:name="_Toc411557738"/>
       <w:r>
         <w:lastRenderedPageBreak/>
         <w:t>Non-Functional Specifications</w:t>
       </w:r>
-      <w:bookmarkEnd w:id="14"/>
+      <w:bookmarkEnd w:id="15"/>
     </w:p>
     <w:p>
       <w:pPr>
@@ -5973,27 +5995,14 @@
       <w:r>
         <w:t xml:space="preserve">Table </w:t>
       </w:r>
-      <w:r>
-        <w:fldChar w:fldCharType="begin"/>
-      </w:r>
-      <w:r>
-        <w:instrText xml:space="preserve"> SEQ Table \* ARABIC </w:instrText>
-      </w:r>
-      <w:r>
-        <w:fldChar w:fldCharType="separate"/>
-      </w:r>
-      <w:r>
-        <w:rPr>
-          <w:noProof/>
-        </w:rPr>
-        <w:t>2</w:t>
-      </w:r>
-      <w:r>
-        <w:rPr>
-          <w:noProof/>
-        </w:rPr>
-        <w:fldChar w:fldCharType="end"/>
-      </w:r>
+      <w:fldSimple w:instr=" SEQ Table \* ARABIC ">
+        <w:r>
+          <w:rPr>
+            <w:noProof/>
+          </w:rPr>
+          <w:t>2</w:t>
+        </w:r>
+      </w:fldSimple>
       <w:r>
         <w:t xml:space="preserve">: </w:t>
       </w:r>
@@ -6353,7 +6362,7 @@
       <w:pPr>
         <w:pStyle w:val="Heading1"/>
       </w:pPr>
-      <w:bookmarkStart w:id="17" w:name="_Toc411557343"/>
+      <w:bookmarkStart w:id="17" w:name="_Toc411557739"/>
       <w:r>
         <w:lastRenderedPageBreak/>
         <w:t xml:space="preserve">3. </w:t>
@@ -6368,7 +6377,7 @@
       <w:pPr>
         <w:pStyle w:val="Heading2"/>
       </w:pPr>
-      <w:bookmarkStart w:id="18" w:name="_Toc411557344"/>
+      <w:bookmarkStart w:id="18" w:name="_Toc411557740"/>
       <w:r>
         <w:t xml:space="preserve">3.1 </w:t>
       </w:r>
@@ -6599,7 +6608,7 @@
       <w:pPr>
         <w:pStyle w:val="Heading2"/>
       </w:pPr>
-      <w:bookmarkStart w:id="19" w:name="_Toc411557345"/>
+      <w:bookmarkStart w:id="19" w:name="_Toc411557741"/>
       <w:r>
         <w:lastRenderedPageBreak/>
         <w:t xml:space="preserve">3.2 </w:t>
@@ -6781,7 +6790,7 @@
       <w:pPr>
         <w:pStyle w:val="Heading3"/>
       </w:pPr>
-      <w:bookmarkStart w:id="20" w:name="_Toc411557346"/>
+      <w:bookmarkStart w:id="20" w:name="_Toc411557742"/>
       <w:r>
         <w:t>3.2.1</w:t>
       </w:r>
@@ -7056,27 +7065,14 @@
       <w:r>
         <w:t xml:space="preserve">Figure </w:t>
       </w:r>
-      <w:r>
-        <w:fldChar w:fldCharType="begin"/>
-      </w:r>
-      <w:r>
-        <w:instrText xml:space="preserve"> SEQ Figure \* ARABIC </w:instrText>
-      </w:r>
-      <w:r>
-        <w:fldChar w:fldCharType="separate"/>
-      </w:r>
-      <w:r>
-        <w:rPr>
-          <w:noProof/>
-        </w:rPr>
-        <w:t>2</w:t>
-      </w:r>
-      <w:r>
-        <w:rPr>
-          <w:noProof/>
-        </w:rPr>
-        <w:fldChar w:fldCharType="end"/>
-      </w:r>
+      <w:fldSimple w:instr=" SEQ Figure \* ARABIC ">
+        <w:r>
+          <w:rPr>
+            <w:noProof/>
+          </w:rPr>
+          <w:t>2</w:t>
+        </w:r>
+      </w:fldSimple>
       <w:r>
         <w:t xml:space="preserve">: </w:t>
       </w:r>
@@ -7469,27 +7465,14 @@
       <w:r>
         <w:t xml:space="preserve">Figure </w:t>
       </w:r>
-      <w:r>
-        <w:fldChar w:fldCharType="begin"/>
-      </w:r>
-      <w:r>
-        <w:instrText xml:space="preserve"> SEQ Figure \* ARABIC </w:instrText>
-      </w:r>
-      <w:r>
-        <w:fldChar w:fldCharType="separate"/>
-      </w:r>
-      <w:r>
-        <w:rPr>
-          <w:noProof/>
-        </w:rPr>
-        <w:t>3</w:t>
-      </w:r>
-      <w:r>
-        <w:rPr>
-          <w:noProof/>
-        </w:rPr>
-        <w:fldChar w:fldCharType="end"/>
-      </w:r>
+      <w:fldSimple w:instr=" SEQ Figure \* ARABIC ">
+        <w:r>
+          <w:rPr>
+            <w:noProof/>
+          </w:rPr>
+          <w:t>3</w:t>
+        </w:r>
+      </w:fldSimple>
       <w:r>
         <w:t xml:space="preserve">: </w:t>
       </w:r>
@@ -8030,7 +8013,7 @@
       <w:pPr>
         <w:pStyle w:val="Heading3"/>
       </w:pPr>
-      <w:bookmarkStart w:id="33" w:name="_Toc411557347"/>
+      <w:bookmarkStart w:id="33" w:name="_Toc411557743"/>
       <w:r>
         <w:lastRenderedPageBreak/>
         <w:t>3.2.2</w:t>
@@ -9036,7 +9019,7 @@
       <w:pPr>
         <w:pStyle w:val="Heading3"/>
       </w:pPr>
-      <w:bookmarkStart w:id="60" w:name="_Toc411557348"/>
+      <w:bookmarkStart w:id="60" w:name="_Toc411557744"/>
       <w:r>
         <w:t>3.2.3</w:t>
       </w:r>
@@ -10001,27 +9984,14 @@
         <w:lastRenderedPageBreak/>
         <w:t xml:space="preserve">Figure </w:t>
       </w:r>
-      <w:r>
-        <w:fldChar w:fldCharType="begin"/>
-      </w:r>
-      <w:r>
-        <w:instrText xml:space="preserve"> SEQ Figure \* ARABIC </w:instrText>
-      </w:r>
-      <w:r>
-        <w:fldChar w:fldCharType="separate"/>
-      </w:r>
-      <w:r>
-        <w:rPr>
-          <w:noProof/>
-        </w:rPr>
-        <w:t>4</w:t>
-      </w:r>
-      <w:r>
-        <w:rPr>
-          <w:noProof/>
-        </w:rPr>
-        <w:fldChar w:fldCharType="end"/>
-      </w:r>
+      <w:fldSimple w:instr=" SEQ Figure \* ARABIC ">
+        <w:r>
+          <w:rPr>
+            <w:noProof/>
+          </w:rPr>
+          <w:t>4</w:t>
+        </w:r>
+      </w:fldSimple>
       <w:r>
         <w:t>: Dropbox vs remoteStorage.io upload performance</w:t>
       </w:r>
@@ -10074,7 +10044,7 @@
       <w:pPr>
         <w:pStyle w:val="Heading3"/>
       </w:pPr>
-      <w:bookmarkStart w:id="66" w:name="_Toc411557349"/>
+      <w:bookmarkStart w:id="66" w:name="_Toc411557745"/>
       <w:r>
         <w:t>3.2.4</w:t>
       </w:r>
@@ -10131,27 +10101,14 @@
       <w:r>
         <w:t xml:space="preserve">Table </w:t>
       </w:r>
-      <w:r>
-        <w:fldChar w:fldCharType="begin"/>
-      </w:r>
-      <w:r>
-        <w:instrText xml:space="preserve"> SEQ Table \* ARABIC </w:instrText>
-      </w:r>
-      <w:r>
-        <w:fldChar w:fldCharType="separate"/>
-      </w:r>
-      <w:r>
-        <w:rPr>
-          <w:noProof/>
-        </w:rPr>
-        <w:t>3</w:t>
-      </w:r>
-      <w:r>
-        <w:rPr>
-          <w:noProof/>
-        </w:rPr>
-        <w:fldChar w:fldCharType="end"/>
-      </w:r>
+      <w:fldSimple w:instr=" SEQ Table \* ARABIC ">
+        <w:r>
+          <w:rPr>
+            <w:noProof/>
+          </w:rPr>
+          <w:t>3</w:t>
+        </w:r>
+      </w:fldSimple>
       <w:r>
         <w:t>: P</w:t>
       </w:r>
@@ -10380,30 +10337,14 @@
       <w:r>
         <w:t xml:space="preserve">Figure </w:t>
       </w:r>
-      <w:r>
-        <w:fldChar w:fldCharType="begin"/>
-      </w:r>
-      <w:r>
-        <w:instrText xml:space="preserve"> </w:instrText>
-      </w:r>
-      <w:r>
-        <w:instrText xml:space="preserve">SEQ Figure \* ARABIC </w:instrText>
-      </w:r>
-      <w:r>
-        <w:fldChar w:fldCharType="separate"/>
-      </w:r>
-      <w:r>
-        <w:rPr>
-          <w:noProof/>
-        </w:rPr>
-        <w:t>5</w:t>
-      </w:r>
-      <w:r>
-        <w:rPr>
-          <w:noProof/>
-        </w:rPr>
-        <w:fldChar w:fldCharType="end"/>
-      </w:r>
+      <w:fldSimple w:instr=" SEQ Figure \* ARABIC ">
+        <w:r>
+          <w:rPr>
+            <w:noProof/>
+          </w:rPr>
+          <w:t>5</w:t>
+        </w:r>
+      </w:fldSimple>
       <w:r>
         <w:t xml:space="preserve">: </w:t>
       </w:r>
@@ -10449,27 +10390,14 @@
       <w:r>
         <w:t xml:space="preserve">Figure </w:t>
       </w:r>
-      <w:r>
-        <w:fldChar w:fldCharType="begin"/>
-      </w:r>
-      <w:r>
-        <w:instrText xml:space="preserve"> SEQ Figure \* ARABIC </w:instrText>
-      </w:r>
-      <w:r>
-        <w:fldChar w:fldCharType="separate"/>
-      </w:r>
-      <w:r>
-        <w:rPr>
-          <w:noProof/>
-        </w:rPr>
-        <w:t>6</w:t>
-      </w:r>
-      <w:r>
-        <w:rPr>
-          <w:noProof/>
-        </w:rPr>
-        <w:fldChar w:fldCharType="end"/>
-      </w:r>
+      <w:fldSimple w:instr=" SEQ Figure \* ARABIC ">
+        <w:r>
+          <w:rPr>
+            <w:noProof/>
+          </w:rPr>
+          <w:t>6</w:t>
+        </w:r>
+      </w:fldSimple>
       <w:r>
         <w:t>: Crypto.js</w:t>
       </w:r>
@@ -10497,27 +10425,14 @@
       <w:r>
         <w:t xml:space="preserve">Table </w:t>
       </w:r>
-      <w:r>
-        <w:fldChar w:fldCharType="begin"/>
-      </w:r>
-      <w:r>
-        <w:instrText xml:space="preserve"> SEQ Table \* ARABIC </w:instrText>
-      </w:r>
-      <w:r>
-        <w:fldChar w:fldCharType="separate"/>
-      </w:r>
-      <w:r>
-        <w:rPr>
-          <w:noProof/>
-        </w:rPr>
-        <w:t>4</w:t>
-      </w:r>
-      <w:r>
-        <w:rPr>
-          <w:noProof/>
-        </w:rPr>
-        <w:fldChar w:fldCharType="end"/>
-      </w:r>
+      <w:fldSimple w:instr=" SEQ Table \* ARABIC ">
+        <w:r>
+          <w:rPr>
+            <w:noProof/>
+          </w:rPr>
+          <w:t>4</w:t>
+        </w:r>
+      </w:fldSimple>
       <w:r>
         <w:t xml:space="preserve">: </w:t>
       </w:r>
@@ -10737,7 +10652,7 @@
       </w:pPr>
       <w:bookmarkStart w:id="75" w:name="OLE_LINK55"/>
       <w:bookmarkStart w:id="76" w:name="OLE_LINK56"/>
-      <w:bookmarkStart w:id="77" w:name="_Toc411557350"/>
+      <w:bookmarkStart w:id="77" w:name="_Toc411557746"/>
       <w:r>
         <w:lastRenderedPageBreak/>
         <w:t xml:space="preserve">4. </w:t>
@@ -10761,7 +10676,7 @@
       <w:bookmarkStart w:id="79" w:name="OLE_LINK61"/>
       <w:bookmarkStart w:id="80" w:name="OLE_LINK62"/>
       <w:bookmarkStart w:id="81" w:name="OLE_LINK43"/>
-      <w:bookmarkStart w:id="82" w:name="_Toc411557351"/>
+      <w:bookmarkStart w:id="82" w:name="_Toc411557747"/>
       <w:r>
         <w:t xml:space="preserve">4.1 </w:t>
       </w:r>
@@ -11234,7 +11149,7 @@
       <w:pPr>
         <w:pStyle w:val="Heading2"/>
       </w:pPr>
-      <w:bookmarkStart w:id="87" w:name="_Toc411557352"/>
+      <w:bookmarkStart w:id="87" w:name="_Toc411557748"/>
       <w:r>
         <w:t xml:space="preserve">4.2 </w:t>
       </w:r>
@@ -11356,27 +11271,14 @@
       <w:r>
         <w:t xml:space="preserve">Figure </w:t>
       </w:r>
-      <w:r>
-        <w:fldChar w:fldCharType="begin"/>
-      </w:r>
-      <w:r>
-        <w:instrText xml:space="preserve"> SEQ Figure \* ARABIC </w:instrText>
-      </w:r>
-      <w:r>
-        <w:fldChar w:fldCharType="separate"/>
-      </w:r>
-      <w:r>
-        <w:rPr>
-          <w:noProof/>
-        </w:rPr>
-        <w:t>11</w:t>
-      </w:r>
-      <w:r>
-        <w:rPr>
-          <w:noProof/>
-        </w:rPr>
-        <w:fldChar w:fldCharType="end"/>
-      </w:r>
+      <w:fldSimple w:instr=" SEQ Figure \* ARABIC ">
+        <w:r>
+          <w:rPr>
+            <w:noProof/>
+          </w:rPr>
+          <w:t>11</w:t>
+        </w:r>
+      </w:fldSimple>
       <w:r>
         <w:rPr>
           <w:noProof/>
@@ -11568,27 +11470,14 @@
       <w:r>
         <w:t xml:space="preserve">Figure </w:t>
       </w:r>
-      <w:r>
-        <w:fldChar w:fldCharType="begin"/>
-      </w:r>
-      <w:r>
-        <w:instrText xml:space="preserve"> SEQ Figure \* ARABIC </w:instrText>
-      </w:r>
-      <w:r>
-        <w:fldChar w:fldCharType="separate"/>
-      </w:r>
-      <w:r>
-        <w:rPr>
-          <w:noProof/>
-        </w:rPr>
-        <w:t>12</w:t>
-      </w:r>
-      <w:r>
-        <w:rPr>
-          <w:noProof/>
-        </w:rPr>
-        <w:fldChar w:fldCharType="end"/>
-      </w:r>
+      <w:fldSimple w:instr=" SEQ Figure \* ARABIC ">
+        <w:r>
+          <w:rPr>
+            <w:noProof/>
+          </w:rPr>
+          <w:t>12</w:t>
+        </w:r>
+      </w:fldSimple>
       <w:r>
         <w:t>: Non-throttled loading performance</w:t>
       </w:r>
@@ -11677,27 +11566,14 @@
       <w:r>
         <w:t xml:space="preserve">Figure </w:t>
       </w:r>
-      <w:r>
-        <w:fldChar w:fldCharType="begin"/>
-      </w:r>
-      <w:r>
-        <w:instrText xml:space="preserve"> SEQ Figure \* ARABIC </w:instrText>
-      </w:r>
-      <w:r>
-        <w:fldChar w:fldCharType="separate"/>
-      </w:r>
-      <w:r>
-        <w:rPr>
-          <w:noProof/>
-        </w:rPr>
-        <w:t>13</w:t>
-      </w:r>
-      <w:r>
-        <w:rPr>
-          <w:noProof/>
-        </w:rPr>
-        <w:fldChar w:fldCharType="end"/>
-      </w:r>
+      <w:fldSimple w:instr=" SEQ Figure \* ARABIC ">
+        <w:r>
+          <w:rPr>
+            <w:noProof/>
+          </w:rPr>
+          <w:t>13</w:t>
+        </w:r>
+      </w:fldSimple>
       <w:r>
         <w:t>: List of network throttling options for Chrome developer tools</w:t>
       </w:r>
@@ -11746,27 +11622,14 @@
       <w:r>
         <w:t xml:space="preserve">Figure </w:t>
       </w:r>
-      <w:r>
-        <w:fldChar w:fldCharType="begin"/>
-      </w:r>
-      <w:r>
-        <w:instrText xml:space="preserve"> SEQ Figure \* ARABIC </w:instrText>
-      </w:r>
-      <w:r>
-        <w:fldChar w:fldCharType="separate"/>
-      </w:r>
-      <w:r>
-        <w:rPr>
-          <w:noProof/>
-        </w:rPr>
-        <w:t>14</w:t>
-      </w:r>
-      <w:r>
-        <w:rPr>
-          <w:noProof/>
-        </w:rPr>
-        <w:fldChar w:fldCharType="end"/>
-      </w:r>
+      <w:fldSimple w:instr=" SEQ Figure \* ARABIC ">
+        <w:r>
+          <w:rPr>
+            <w:noProof/>
+          </w:rPr>
+          <w:t>14</w:t>
+        </w:r>
+      </w:fldSimple>
       <w:r>
         <w:t>: Throttled loading performance of prototype</w:t>
       </w:r>
@@ -11793,12 +11656,12 @@
       </w:pPr>
       <w:bookmarkStart w:id="92" w:name="OLE_LINK46"/>
       <w:bookmarkStart w:id="93" w:name="OLE_LINK47"/>
-      <w:bookmarkStart w:id="94" w:name="_Toc411557353"/>
+      <w:bookmarkStart w:id="94" w:name="_Toc411557749"/>
       <w:r>
         <w:t>4.</w:t>
       </w:r>
       <w:r>
-        <w:t>2</w:t>
+        <w:t>3</w:t>
       </w:r>
       <w:r>
         <w:t xml:space="preserve"> </w:t>
@@ -11827,9 +11690,9 @@
       </w:pPr>
       <w:bookmarkStart w:id="95" w:name="OLE_LINK65"/>
       <w:bookmarkStart w:id="96" w:name="OLE_LINK66"/>
-      <w:bookmarkStart w:id="97" w:name="_Toc411557354"/>
-      <w:r>
-        <w:t>4.2</w:t>
+      <w:bookmarkStart w:id="97" w:name="_Toc411557750"/>
+      <w:r>
+        <w:t>4.3</w:t>
       </w:r>
       <w:r>
         <w:t xml:space="preserve">.1 </w:t>
@@ -12660,12 +12523,12 @@
       <w:pPr>
         <w:pStyle w:val="Heading3"/>
       </w:pPr>
-      <w:bookmarkStart w:id="98" w:name="_Toc411557355"/>
+      <w:bookmarkStart w:id="98" w:name="_Toc411557751"/>
       <w:r>
         <w:t>4.</w:t>
       </w:r>
       <w:r>
-        <w:t>2</w:t>
+        <w:t>3</w:t>
       </w:r>
       <w:r>
         <w:t>.2</w:t>
@@ -12725,27 +12588,14 @@
       <w:r>
         <w:t xml:space="preserve">Figure </w:t>
       </w:r>
-      <w:r>
-        <w:fldChar w:fldCharType="begin"/>
-      </w:r>
-      <w:r>
-        <w:instrText xml:space="preserve"> SEQ Figure \* ARABIC </w:instrText>
-      </w:r>
-      <w:r>
-        <w:fldChar w:fldCharType="separate"/>
-      </w:r>
-      <w:r>
-        <w:rPr>
-          <w:noProof/>
-        </w:rPr>
-        <w:t>15</w:t>
-      </w:r>
-      <w:r>
-        <w:rPr>
-          <w:noProof/>
-        </w:rPr>
-        <w:fldChar w:fldCharType="end"/>
-      </w:r>
+      <w:fldSimple w:instr=" SEQ Figure \* ARABIC ">
+        <w:r>
+          <w:rPr>
+            <w:noProof/>
+          </w:rPr>
+          <w:t>15</w:t>
+        </w:r>
+      </w:fldSimple>
       <w:r>
         <w:t>: Average message delay</w:t>
       </w:r>
@@ -12787,9 +12637,12 @@
       <w:pPr>
         <w:pStyle w:val="Heading2"/>
       </w:pPr>
-      <w:bookmarkStart w:id="100" w:name="_Toc411557356"/>
-      <w:r>
-        <w:t>4.3</w:t>
+      <w:bookmarkStart w:id="100" w:name="_Toc411557752"/>
+      <w:r>
+        <w:t>4.</w:t>
+      </w:r>
+      <w:r>
+        <w:t>4</w:t>
       </w:r>
       <w:r>
         <w:t xml:space="preserve"> </w:t>
@@ -12841,27 +12694,14 @@
       <w:r>
         <w:t xml:space="preserve">Table </w:t>
       </w:r>
-      <w:r>
-        <w:fldChar w:fldCharType="begin"/>
-      </w:r>
-      <w:r>
-        <w:instrText xml:space="preserve"> SEQ Table \* ARABIC </w:instrText>
-      </w:r>
-      <w:r>
-        <w:fldChar w:fldCharType="separate"/>
-      </w:r>
-      <w:r>
-        <w:rPr>
-          <w:noProof/>
-        </w:rPr>
-        <w:t>6</w:t>
-      </w:r>
-      <w:r>
-        <w:rPr>
-          <w:noProof/>
-        </w:rPr>
-        <w:fldChar w:fldCharType="end"/>
-      </w:r>
+      <w:fldSimple w:instr=" SEQ Table \* ARABIC ">
+        <w:r>
+          <w:rPr>
+            <w:noProof/>
+          </w:rPr>
+          <w:t>5</w:t>
+        </w:r>
+      </w:fldSimple>
       <w:r>
         <w:t>: Bandwidth usage measurements for prototype</w:t>
       </w:r>
@@ -13008,7 +12848,7 @@
       <w:pPr>
         <w:pStyle w:val="Heading1"/>
       </w:pPr>
-      <w:bookmarkStart w:id="102" w:name="_Toc411557357"/>
+      <w:bookmarkStart w:id="102" w:name="_Toc411557753"/>
       <w:r>
         <w:lastRenderedPageBreak/>
         <w:t xml:space="preserve">5. </w:t>
@@ -13025,7 +12865,7 @@
       </w:pPr>
       <w:bookmarkStart w:id="103" w:name="OLE_LINK51"/>
       <w:bookmarkStart w:id="104" w:name="OLE_LINK52"/>
-      <w:bookmarkStart w:id="105" w:name="_Toc411557358"/>
+      <w:bookmarkStart w:id="105" w:name="_Toc411557754"/>
       <w:r>
         <w:t xml:space="preserve">5.1 </w:t>
       </w:r>
@@ -13084,7 +12924,7 @@
       <w:pPr>
         <w:pStyle w:val="Heading2"/>
       </w:pPr>
-      <w:bookmarkStart w:id="106" w:name="_Toc411557359"/>
+      <w:bookmarkStart w:id="106" w:name="_Toc411557755"/>
       <w:r>
         <w:t>5.2</w:t>
       </w:r>
@@ -13161,7 +13001,7 @@
       <w:pPr>
         <w:pStyle w:val="Heading2"/>
       </w:pPr>
-      <w:bookmarkStart w:id="107" w:name="_Toc411557360"/>
+      <w:bookmarkStart w:id="107" w:name="_Toc411557756"/>
       <w:r>
         <w:t>5.3</w:t>
       </w:r>
@@ -13257,7 +13097,7 @@
       <w:pPr>
         <w:pStyle w:val="Heading2"/>
       </w:pPr>
-      <w:bookmarkStart w:id="108" w:name="_Toc411557361"/>
+      <w:bookmarkStart w:id="108" w:name="_Toc411557757"/>
       <w:r>
         <w:t>5.4</w:t>
       </w:r>
@@ -13504,7 +13344,7 @@
       <w:pPr>
         <w:pStyle w:val="Heading2"/>
       </w:pPr>
-      <w:bookmarkStart w:id="109" w:name="_Toc411557362"/>
+      <w:bookmarkStart w:id="109" w:name="_Toc411557758"/>
       <w:r>
         <w:t>5.5</w:t>
       </w:r>
@@ -13522,27 +13362,14 @@
       <w:r>
         <w:t xml:space="preserve">Table </w:t>
       </w:r>
-      <w:r>
-        <w:fldChar w:fldCharType="begin"/>
-      </w:r>
-      <w:r>
-        <w:instrText xml:space="preserve"> SEQ Table \* ARABIC </w:instrText>
-      </w:r>
-      <w:r>
-        <w:fldChar w:fldCharType="separate"/>
-      </w:r>
-      <w:r>
-        <w:rPr>
-          <w:noProof/>
-        </w:rPr>
-        <w:t>7</w:t>
-      </w:r>
-      <w:r>
-        <w:rPr>
-          <w:noProof/>
-        </w:rPr>
-        <w:fldChar w:fldCharType="end"/>
-      </w:r>
+      <w:fldSimple w:instr=" SEQ Table \* ARABIC ">
+        <w:r>
+          <w:rPr>
+            <w:noProof/>
+          </w:rPr>
+          <w:t>6</w:t>
+        </w:r>
+      </w:fldSimple>
       <w:r>
         <w:t xml:space="preserve">: </w:t>
       </w:r>
@@ -14148,7 +13975,7 @@
         <w:br w:type="page"/>
       </w:r>
     </w:p>
-    <w:bookmarkStart w:id="111" w:name="_Toc411557363" w:displacedByCustomXml="next"/>
+    <w:bookmarkStart w:id="111" w:name="_Toc411557759" w:displacedByCustomXml="next"/>
     <w:sdt>
       <w:sdtPr>
         <w:rPr>
@@ -14751,7 +14578,7 @@
       <w:pPr>
         <w:pStyle w:val="Heading1"/>
       </w:pPr>
-      <w:bookmarkStart w:id="112" w:name="_Toc411557364"/>
+      <w:bookmarkStart w:id="112" w:name="_Toc411557760"/>
       <w:r>
         <w:lastRenderedPageBreak/>
         <w:t>Appendix A: Completed Prototype Hazard Disclosure Form</w:t>
@@ -17108,7 +16935,7 @@
       <w:pPr>
         <w:pStyle w:val="Heading1"/>
       </w:pPr>
-      <w:bookmarkStart w:id="113" w:name="_Toc411557365"/>
+      <w:bookmarkStart w:id="113" w:name="_Toc411557761"/>
       <w:r>
         <w:t>Appendix B: Completed Symposium Floor Plan Request Form</w:t>
       </w:r>
@@ -18882,7 +18709,7 @@
           <w:rPr>
             <w:noProof/>
           </w:rPr>
-          <w:t>47</w:t>
+          <w:t>2</w:t>
         </w:r>
         <w:r>
           <w:rPr>
@@ -21061,11 +20888,11 @@
           <c:showPercent val="0"/>
           <c:showBubbleSize val="0"/>
         </c:dLbls>
-        <c:axId val="424539184"/>
-        <c:axId val="424543496"/>
+        <c:axId val="502059968"/>
+        <c:axId val="502060360"/>
       </c:scatterChart>
       <c:valAx>
-        <c:axId val="424539184"/>
+        <c:axId val="502059968"/>
         <c:scaling>
           <c:orientation val="minMax"/>
         </c:scaling>
@@ -21182,12 +21009,12 @@
             <a:endParaRPr lang="en-US"/>
           </a:p>
         </c:txPr>
-        <c:crossAx val="424543496"/>
+        <c:crossAx val="502060360"/>
         <c:crosses val="autoZero"/>
         <c:crossBetween val="midCat"/>
       </c:valAx>
       <c:valAx>
-        <c:axId val="424543496"/>
+        <c:axId val="502060360"/>
         <c:scaling>
           <c:orientation val="minMax"/>
         </c:scaling>
@@ -21299,7 +21126,7 @@
             <a:endParaRPr lang="en-US"/>
           </a:p>
         </c:txPr>
-        <c:crossAx val="424539184"/>
+        <c:crossAx val="502059968"/>
         <c:crosses val="autoZero"/>
         <c:crossBetween val="midCat"/>
       </c:valAx>
@@ -21569,11 +21396,11 @@
         </c:dLbls>
         <c:marker val="1"/>
         <c:smooth val="0"/>
-        <c:axId val="424534088"/>
-        <c:axId val="424538008"/>
+        <c:axId val="502057616"/>
+        <c:axId val="305706256"/>
       </c:lineChart>
       <c:catAx>
-        <c:axId val="424534088"/>
+        <c:axId val="502057616"/>
         <c:scaling>
           <c:orientation val="minMax"/>
         </c:scaling>
@@ -21607,7 +21434,7 @@
         <c:majorTickMark val="out"/>
         <c:minorTickMark val="none"/>
         <c:tickLblPos val="nextTo"/>
-        <c:crossAx val="424538008"/>
+        <c:crossAx val="305706256"/>
         <c:crosses val="autoZero"/>
         <c:auto val="1"/>
         <c:lblAlgn val="ctr"/>
@@ -21615,7 +21442,7 @@
         <c:noMultiLvlLbl val="0"/>
       </c:catAx>
       <c:valAx>
-        <c:axId val="424538008"/>
+        <c:axId val="305706256"/>
         <c:scaling>
           <c:orientation val="minMax"/>
         </c:scaling>
@@ -21645,7 +21472,7 @@
         <c:majorTickMark val="out"/>
         <c:minorTickMark val="none"/>
         <c:tickLblPos val="nextTo"/>
-        <c:crossAx val="424534088"/>
+        <c:crossAx val="502057616"/>
         <c:crosses val="autoZero"/>
         <c:crossBetween val="between"/>
       </c:valAx>
@@ -22472,11 +22299,11 @@
           <c:showBubbleSize val="0"/>
         </c:dLbls>
         <c:gapWidth val="182"/>
-        <c:axId val="424541536"/>
-        <c:axId val="424534480"/>
+        <c:axId val="305707040"/>
+        <c:axId val="305703512"/>
       </c:barChart>
       <c:catAx>
-        <c:axId val="424541536"/>
+        <c:axId val="305707040"/>
         <c:scaling>
           <c:orientation val="minMax"/>
         </c:scaling>
@@ -22519,7 +22346,7 @@
             <a:endParaRPr lang="en-US"/>
           </a:p>
         </c:txPr>
-        <c:crossAx val="424534480"/>
+        <c:crossAx val="305703512"/>
         <c:crosses val="autoZero"/>
         <c:auto val="1"/>
         <c:lblAlgn val="ctr"/>
@@ -22527,7 +22354,7 @@
         <c:noMultiLvlLbl val="0"/>
       </c:catAx>
       <c:valAx>
-        <c:axId val="424534480"/>
+        <c:axId val="305703512"/>
         <c:scaling>
           <c:orientation val="minMax"/>
         </c:scaling>
@@ -22578,7 +22405,7 @@
             <a:endParaRPr lang="en-US"/>
           </a:p>
         </c:txPr>
-        <c:crossAx val="424541536"/>
+        <c:crossAx val="305707040"/>
         <c:crosses val="autoZero"/>
         <c:crossBetween val="between"/>
       </c:valAx>
@@ -23454,11 +23281,11 @@
           <c:showBubbleSize val="0"/>
         </c:dLbls>
         <c:gapWidth val="182"/>
-        <c:axId val="424538400"/>
-        <c:axId val="424534872"/>
+        <c:axId val="305704296"/>
+        <c:axId val="500579464"/>
       </c:barChart>
       <c:catAx>
-        <c:axId val="424538400"/>
+        <c:axId val="305704296"/>
         <c:scaling>
           <c:orientation val="minMax"/>
         </c:scaling>
@@ -23501,7 +23328,7 @@
             <a:endParaRPr lang="en-US"/>
           </a:p>
         </c:txPr>
-        <c:crossAx val="424534872"/>
+        <c:crossAx val="500579464"/>
         <c:crosses val="autoZero"/>
         <c:auto val="1"/>
         <c:lblAlgn val="ctr"/>
@@ -23509,7 +23336,7 @@
         <c:noMultiLvlLbl val="0"/>
       </c:catAx>
       <c:valAx>
-        <c:axId val="424534872"/>
+        <c:axId val="500579464"/>
         <c:scaling>
           <c:orientation val="minMax"/>
         </c:scaling>
@@ -23560,7 +23387,7 @@
             <a:endParaRPr lang="en-US"/>
           </a:p>
         </c:txPr>
-        <c:crossAx val="424538400"/>
+        <c:crossAx val="305704296"/>
         <c:crosses val="autoZero"/>
         <c:crossBetween val="between"/>
       </c:valAx>
@@ -23753,8 +23580,8 @@
         </c:dLbls>
         <c:gapWidth val="219"/>
         <c:overlap val="-27"/>
-        <c:axId val="424542712"/>
-        <c:axId val="424545456"/>
+        <c:axId val="500581816"/>
+        <c:axId val="500580248"/>
       </c:barChart>
       <c:lineChart>
         <c:grouping val="standard"/>
@@ -23943,11 +23770,11 @@
         </c:dLbls>
         <c:marker val="1"/>
         <c:smooth val="0"/>
-        <c:axId val="424542712"/>
-        <c:axId val="424545456"/>
+        <c:axId val="500581816"/>
+        <c:axId val="500580248"/>
       </c:lineChart>
       <c:catAx>
-        <c:axId val="424542712"/>
+        <c:axId val="500581816"/>
         <c:scaling>
           <c:orientation val="minMax"/>
         </c:scaling>
@@ -23990,7 +23817,7 @@
             <a:endParaRPr lang="en-US"/>
           </a:p>
         </c:txPr>
-        <c:crossAx val="424545456"/>
+        <c:crossAx val="500580248"/>
         <c:crosses val="autoZero"/>
         <c:auto val="1"/>
         <c:lblAlgn val="ctr"/>
@@ -23998,7 +23825,7 @@
         <c:noMultiLvlLbl val="0"/>
       </c:catAx>
       <c:valAx>
-        <c:axId val="424545456"/>
+        <c:axId val="500580248"/>
         <c:scaling>
           <c:orientation val="minMax"/>
         </c:scaling>
@@ -24049,7 +23876,7 @@
             <a:endParaRPr lang="en-US"/>
           </a:p>
         </c:txPr>
-        <c:crossAx val="424542712"/>
+        <c:crossAx val="500581816"/>
         <c:crosses val="autoZero"/>
         <c:crossBetween val="between"/>
       </c:valAx>
@@ -24805,11 +24632,11 @@
           <c:showPercent val="0"/>
           <c:showBubbleSize val="0"/>
         </c:dLbls>
-        <c:axId val="423655312"/>
-        <c:axId val="423657664"/>
+        <c:axId val="352807536"/>
+        <c:axId val="352808712"/>
       </c:scatterChart>
       <c:valAx>
-        <c:axId val="423655312"/>
+        <c:axId val="352807536"/>
         <c:scaling>
           <c:orientation val="minMax"/>
         </c:scaling>
@@ -24925,12 +24752,12 @@
             <a:endParaRPr lang="en-US"/>
           </a:p>
         </c:txPr>
-        <c:crossAx val="423657664"/>
+        <c:crossAx val="352808712"/>
         <c:crosses val="autoZero"/>
         <c:crossBetween val="midCat"/>
       </c:valAx>
       <c:valAx>
-        <c:axId val="423657664"/>
+        <c:axId val="352808712"/>
         <c:scaling>
           <c:orientation val="minMax"/>
         </c:scaling>
@@ -25042,7 +24869,7 @@
             <a:endParaRPr lang="en-US"/>
           </a:p>
         </c:txPr>
-        <c:crossAx val="423655312"/>
+        <c:crossAx val="352807536"/>
         <c:crosses val="autoZero"/>
         <c:crossBetween val="midCat"/>
       </c:valAx>
@@ -28339,7 +28166,7 @@
 </file>
 
 <file path=customXml/itemProps2.xml><?xml version="1.0" encoding="utf-8"?>
-<ds:datastoreItem xmlns:ds="http://schemas.openxmlformats.org/officeDocument/2006/customXml" ds:itemID="{64A13E62-FF51-404A-8D30-90C2925B31B8}">
+<ds:datastoreItem xmlns:ds="http://schemas.openxmlformats.org/officeDocument/2006/customXml" ds:itemID="{3A3253FB-3A3A-4933-AB01-F77E2BEF47D0}">
   <ds:schemaRefs>
     <ds:schemaRef ds:uri="http://schemas.openxmlformats.org/officeDocument/2006/bibliography"/>
   </ds:schemaRefs>

</xml_diff>